<commit_message>
Cambios en Hoal y en Hola 1
</commit_message>
<xml_diff>
--- a/Documentos/Hoal.docx
+++ b/Documentos/Hoal.docx
@@ -4,7 +4,13 @@
   <w:body>
     <w:p>
       <w:r>
-        <w:t>asas</w:t>
+        <w:t>A</w:t>
+      </w:r>
+      <w:r>
+        <w:t>sas</w:t>
+      </w:r>
+      <w:r>
+        <w:t xml:space="preserve"> asasasas</w:t>
       </w:r>
       <w:bookmarkStart w:id="0" w:name="_GoBack"/>
       <w:bookmarkEnd w:id="0"/>

</xml_diff>